<commit_message>
Updated Motivation section from dissertation_Introduction+Conclusion.docx
</commit_message>
<xml_diff>
--- a/Documents/Dissertacao/dissertation_Introduction+Conclusion.docx
+++ b/Documents/Dissertacao/dissertation_Introduction+Conclusion.docx
@@ -147,6 +147,7 @@
           <w:lang w:val="en-US"/>
         </w:rPr>
       </w:pPr>
+      <w:commentRangeStart w:id="2"/>
       <w:r>
         <w:rPr>
           <w:rFonts w:eastAsia="Calibri"/>
@@ -154,6 +155,17 @@
         </w:rPr>
         <w:t>Resumo</w:t>
       </w:r>
+      <w:commentRangeEnd w:id="2"/>
+      <w:r>
+        <w:rPr>
+          <w:rStyle w:val="CommentReference"/>
+          <w:rFonts w:eastAsiaTheme="minorHAnsi" w:cstheme="minorBidi"/>
+          <w:b w:val="0"/>
+          <w:bCs w:val="0"/>
+          <w:caps w:val="0"/>
+        </w:rPr>
+        <w:commentReference w:id="2"/>
+      </w:r>
     </w:p>
     <w:p>
       <w:r>
@@ -165,23 +177,109 @@
       </w:r>
       <w:proofErr w:type="spellEnd"/>
       <w:r>
-        <w:t xml:space="preserve">, mineração de dados de situações específicas, e até mesmo entender os aspectos educacionais em jogos sérios. Erros cometidos pelos jogadores podem resultar em falha para completar os objetivos do jogo. Estes erros, que normalmente são difíceis de detectar ou reproduzir em ensaios subsequentes, prejudicar diretamente as capacidades de aprendizagem dos jogos sérios. Para resolver esta questão, apresentamos uma nova abordagem baseada em conceitos de proveniência, a fim de modelar e representar um fluxo de jogo. Modelam-se os dados do jogo e mapear a proveniência, a fim de gerar </w:t>
-      </w:r>
-      <w:proofErr w:type="gramStart"/>
-      <w:r>
-        <w:t>um gráfico proveniência</w:t>
-      </w:r>
-      <w:proofErr w:type="gramEnd"/>
-      <w:r>
-        <w:t xml:space="preserve">, utilizada para análise. Como prova de conceito, também instanciado nosso quadro proposto e geração de gráfico em um jogo de Engenharia de Software, que permite aos jogadores a identificar seus erros e aprender com eles, analisando </w:t>
-      </w:r>
-      <w:proofErr w:type="gramStart"/>
-      <w:r>
-        <w:t>o gráfico proveniência</w:t>
-      </w:r>
-      <w:proofErr w:type="gramEnd"/>
-      <w:r>
-        <w:t xml:space="preserve"> gerado a partir de dados coletados de jogo.</w:t>
+        <w:t xml:space="preserve">, mineração de dados de situações específicas, e até mesmo entender os aspectos educacionais em jogos sérios. Erros cometidos pelos jogadores podem resultar em falha para completar os objetivos do jogo. Estes erros, que normalmente são difíceis de detectar ou reproduzir em </w:t>
+      </w:r>
+      <w:r>
+        <w:t>sessões</w:t>
+      </w:r>
+      <w:r>
+        <w:t xml:space="preserve"> subsequentes, prejudica</w:t>
+      </w:r>
+      <w:r>
+        <w:t>m diretamente a capacidade</w:t>
+      </w:r>
+      <w:r>
+        <w:t xml:space="preserve"> de aprendizagem dos jogos sérios. Para resolver esta questão, apresentamos uma nova abordagem basea</w:t>
+      </w:r>
+      <w:r>
+        <w:t>da em conceitos de proveniência</w:t>
+      </w:r>
+      <w:r>
+        <w:t xml:space="preserve"> a fim de modelar e representar um fluxo de jogo. </w:t>
+      </w:r>
+      <w:r>
+        <w:t>Modelam-se</w:t>
+      </w:r>
+      <w:r>
+        <w:t xml:space="preserve"> os dados do jogo e </w:t>
+      </w:r>
+      <w:r>
+        <w:t>os mapeiam</w:t>
+      </w:r>
+      <w:r>
+        <w:t xml:space="preserve"> </w:t>
+      </w:r>
+      <w:r>
+        <w:t>par</w:t>
+      </w:r>
+      <w:r>
+        <w:t>a proveniência, a fim d</w:t>
+      </w:r>
+      <w:r>
+        <w:t>e gerar um grafo proveniência que é utilizado</w:t>
+      </w:r>
+      <w:r>
+        <w:t xml:space="preserve"> para análise. Como prova de conceito, </w:t>
+      </w:r>
+      <w:r>
+        <w:t>a abordagem proposta</w:t>
+      </w:r>
+      <w:r>
+        <w:t xml:space="preserve"> e </w:t>
+      </w:r>
+      <w:r>
+        <w:t>a geração do</w:t>
+      </w:r>
+      <w:r>
+        <w:t xml:space="preserve"> gr</w:t>
+      </w:r>
+      <w:r>
+        <w:t>afo são instanciadas</w:t>
+      </w:r>
+      <w:r>
+        <w:t xml:space="preserve"> em um jogo de Engenharia de Software, </w:t>
+      </w:r>
+      <w:r>
+        <w:t>permitindo</w:t>
+      </w:r>
+      <w:r>
+        <w:t xml:space="preserve"> </w:t>
+      </w:r>
+      <w:r>
+        <w:t>jogadores</w:t>
+      </w:r>
+      <w:r>
+        <w:t xml:space="preserve"> identificar seus erros e aprender com eles, </w:t>
+      </w:r>
+      <w:r>
+        <w:t xml:space="preserve">através de </w:t>
+      </w:r>
+      <w:r>
+        <w:t>analis</w:t>
+      </w:r>
+      <w:r>
+        <w:t>es</w:t>
+      </w:r>
+      <w:r>
+        <w:t xml:space="preserve"> </w:t>
+      </w:r>
+      <w:r>
+        <w:t>n</w:t>
+      </w:r>
+      <w:r>
+        <w:t>o gr</w:t>
+      </w:r>
+      <w:r>
+        <w:t>afo de</w:t>
+      </w:r>
+      <w:r>
+        <w:t xml:space="preserve"> proveniência gerado a partir de dados coletados d</w:t>
+      </w:r>
+      <w:r>
+        <w:t>o</w:t>
+      </w:r>
+      <w:r>
+        <w:t xml:space="preserve"> jogo.</w:t>
       </w:r>
     </w:p>
     <w:p>
@@ -225,14 +323,14 @@
           <w:lang w:val="en-US"/>
         </w:rPr>
       </w:pPr>
-      <w:bookmarkStart w:id="2" w:name="_Toc354161706"/>
+      <w:bookmarkStart w:id="3" w:name="_Toc354161706"/>
       <w:r>
         <w:rPr>
           <w:lang w:val="en-US"/>
         </w:rPr>
         <w:t>Motivation</w:t>
       </w:r>
-      <w:bookmarkEnd w:id="2"/>
+      <w:bookmarkEnd w:id="3"/>
     </w:p>
     <w:p>
       <w:pPr>
@@ -282,7 +380,7 @@
         </w:rPr>
         <w:t xml:space="preserve">In many situations, analyzing and understanding the events, mistakes, and flows of a concrete </w:t>
       </w:r>
-      <w:commentRangeStart w:id="3"/>
+      <w:commentRangeStart w:id="4"/>
       <w:proofErr w:type="spellStart"/>
       <w:r>
         <w:rPr>
@@ -290,13 +388,13 @@
         </w:rPr>
         <w:t>gameplay</w:t>
       </w:r>
-      <w:commentRangeEnd w:id="3"/>
+      <w:commentRangeEnd w:id="4"/>
       <w:proofErr w:type="spellEnd"/>
       <w:r>
         <w:rPr>
           <w:rStyle w:val="CommentReference"/>
         </w:rPr>
-        <w:commentReference w:id="3"/>
+        <w:commentReference w:id="4"/>
       </w:r>
       <w:r>
         <w:rPr>
@@ -308,19 +406,7 @@
         <w:rPr>
           <w:lang w:val="en-US"/>
         </w:rPr>
-        <w:t xml:space="preserve"> experience may be useful for understan</w:t>
-      </w:r>
-      <w:r>
-        <w:rPr>
-          <w:lang w:val="en-US"/>
-        </w:rPr>
-        <w:t>d</w:t>
-      </w:r>
-      <w:r>
-        <w:rPr>
-          <w:lang w:val="en-US"/>
-        </w:rPr>
-        <w:t>ing the achieved results</w:t>
+        <w:t xml:space="preserve"> experience may be useful for understanding the achieved results</w:t>
       </w:r>
       <w:r>
         <w:rPr>
@@ -352,19 +438,115 @@
         <w:rPr>
           <w:lang w:val="en-US"/>
         </w:rPr>
-        <w:t xml:space="preserve"> design. Besides that, without any formalized process, this type of analysis may be subjective and, depending on the game dynamics and its complexity, it would require playing the game successively, making the same decisions, to intuitively guess which ones were responsible for generating the observed effects. Thus, reproducing the same state can be unviable, making it difficult to replay and identify, in a trial and error approach, the source of the problem. In addition, examining the game flow a</w:t>
-      </w:r>
-      <w:r>
-        <w:rPr>
-          <w:lang w:val="en-US"/>
-        </w:rPr>
-        <w:t>l</w:t>
-      </w:r>
-      <w:r>
-        <w:rPr>
-          <w:lang w:val="en-US"/>
-        </w:rPr>
-        <w:t xml:space="preserve">lows the identification of good and bad attitudes made by the player. </w:t>
+        <w:t xml:space="preserve"> design. </w:t>
+      </w:r>
+      <w:r>
+        <w:rPr>
+          <w:lang w:val="en-US"/>
+        </w:rPr>
+        <w:t>T</w:t>
+      </w:r>
+      <w:r>
+        <w:rPr>
+          <w:lang w:val="en-US"/>
+        </w:rPr>
+        <w:t>his type of analysis may be subjective</w:t>
+      </w:r>
+      <w:r>
+        <w:rPr>
+          <w:lang w:val="en-US"/>
+        </w:rPr>
+        <w:t xml:space="preserve"> when there is no formalized process. Furthermore,</w:t>
+      </w:r>
+      <w:r>
+        <w:rPr>
+          <w:lang w:val="en-US"/>
+        </w:rPr>
+        <w:t xml:space="preserve"> depending on the game dynamics and its complexity, it would requir</w:t>
+      </w:r>
+      <w:r>
+        <w:rPr>
+          <w:lang w:val="en-US"/>
+        </w:rPr>
+        <w:t>e playing the game successively by making the same decisions</w:t>
+      </w:r>
+      <w:r>
+        <w:rPr>
+          <w:lang w:val="en-US"/>
+        </w:rPr>
+        <w:t xml:space="preserve"> to intuitively guess which ones were responsible for generating the observed </w:t>
+      </w:r>
+      <w:r>
+        <w:rPr>
+          <w:lang w:val="en-US"/>
+        </w:rPr>
+        <w:t>outcomes. Therefore</w:t>
+      </w:r>
+      <w:r>
+        <w:rPr>
+          <w:lang w:val="en-US"/>
+        </w:rPr>
+        <w:t>, reproducing</w:t>
+      </w:r>
+      <w:r>
+        <w:rPr>
+          <w:lang w:val="en-US"/>
+        </w:rPr>
+        <w:t xml:space="preserve"> the same state can be unviable due to the difficulty of</w:t>
+      </w:r>
+      <w:r>
+        <w:rPr>
+          <w:lang w:val="en-US"/>
+        </w:rPr>
+        <w:t xml:space="preserve"> </w:t>
+      </w:r>
+      <w:r>
+        <w:rPr>
+          <w:lang w:val="en-US"/>
+        </w:rPr>
+        <w:t>generating the same game state</w:t>
+      </w:r>
+      <w:r>
+        <w:rPr>
+          <w:lang w:val="en-US"/>
+        </w:rPr>
+        <w:t xml:space="preserve"> </w:t>
+      </w:r>
+      <w:r>
+        <w:rPr>
+          <w:lang w:val="en-US"/>
+        </w:rPr>
+        <w:t>in order to</w:t>
+      </w:r>
+      <w:r>
+        <w:rPr>
+          <w:lang w:val="en-US"/>
+        </w:rPr>
+        <w:t xml:space="preserve"> identify, in a trial and error approach, the source of the problem. In addition, examining the game flow allows the identification of good and bad</w:t>
+      </w:r>
+      <w:r>
+        <w:rPr>
+          <w:lang w:val="en-US"/>
+        </w:rPr>
+        <w:t xml:space="preserve"> attitudes made by</w:t>
+      </w:r>
+      <w:r>
+        <w:rPr>
+          <w:lang w:val="en-US"/>
+        </w:rPr>
+        <w:t xml:space="preserve"> player</w:t>
+      </w:r>
+      <w:r>
+        <w:rPr>
+          <w:lang w:val="en-US"/>
+        </w:rPr>
+        <w:t>s</w:t>
+      </w:r>
+      <w:r>
+        <w:rPr>
+          <w:lang w:val="en-US"/>
+        </w:rPr>
+        <w:t xml:space="preserve">. </w:t>
       </w:r>
     </w:p>
     <w:p>
@@ -391,7 +573,19 @@
         <w:rPr>
           <w:lang w:val="en-US"/>
         </w:rPr>
-        <w:t xml:space="preserve"> information during a gaming session.</w:t>
+        <w:t xml:space="preserve"> information during a gaming session</w:t>
+      </w:r>
+      <w:r>
+        <w:rPr>
+          <w:lang w:val="en-US"/>
+        </w:rPr>
+        <w:t xml:space="preserve"> to be used in the visualization phase</w:t>
+      </w:r>
+      <w:r>
+        <w:rPr>
+          <w:lang w:val="en-US"/>
+        </w:rPr>
+        <w:t>.</w:t>
       </w:r>
       <w:r>
         <w:rPr>
@@ -411,7 +605,19 @@
         <w:rPr>
           <w:lang w:val="en-US"/>
         </w:rPr>
-        <w:t xml:space="preserve"> information in the form of graphics and graphs. These graphs are used by developers and game designers to study</w:t>
+        <w:t xml:space="preserve"> information in the form of graphics and graphs</w:t>
+      </w:r>
+      <w:r>
+        <w:rPr>
+          <w:lang w:val="en-US"/>
+        </w:rPr>
+        <w:t xml:space="preserve"> for analysis</w:t>
+      </w:r>
+      <w:r>
+        <w:rPr>
+          <w:lang w:val="en-US"/>
+        </w:rPr>
+        <w:t>. These graphs are used by developers and game designers to study</w:t>
       </w:r>
       <w:r>
         <w:rPr>
@@ -479,7 +685,13 @@
         <w:rPr>
           <w:lang w:val="en-US"/>
         </w:rPr>
-        <w:t xml:space="preserve">due to the importance of a game flow analysis </w:t>
+        <w:t>due to the importance of</w:t>
+      </w:r>
+      <w:r>
+        <w:rPr>
+          <w:lang w:val="en-US"/>
+        </w:rPr>
+        <w:t xml:space="preserve"> game flow analysis </w:t>
       </w:r>
       <w:r>
         <w:rPr>
@@ -522,7 +734,20 @@
         <w:rPr>
           <w:lang w:val="en-US"/>
         </w:rPr>
-        <w:t xml:space="preserve">According to ZOELLER </w:t>
+        <w:t>According to ZOELLER</w:t>
+      </w:r>
+      <w:r>
+        <w:rPr>
+          <w:rStyle w:val="FootnoteReference"/>
+          <w:lang w:val="en-US"/>
+        </w:rPr>
+        <w:footnoteReference w:id="3"/>
+      </w:r>
+      <w:r>
+        <w:rPr>
+          <w:lang w:val="en-US"/>
+        </w:rPr>
+        <w:t xml:space="preserve"> </w:t>
       </w:r>
       <w:r>
         <w:rPr>
@@ -604,7 +829,14 @@
         <w:rPr>
           <w:lang w:val="en-US"/>
         </w:rPr>
-        <w:t xml:space="preserve"> data to understand the customer’s experiences in the game, to identify issues post launch, and </w:t>
+        <w:t xml:space="preserve"> data to </w:t>
+      </w:r>
+      <w:r>
+        <w:rPr>
+          <w:lang w:val="en-US"/>
+        </w:rPr>
+        <w:lastRenderedPageBreak/>
+        <w:t xml:space="preserve">understand the customer’s experiences in the game, to identify issues post launch, and </w:t>
       </w:r>
       <w:r>
         <w:rPr>
@@ -624,7 +856,6 @@
         </w:rPr>
         <w:t xml:space="preserve"> </w:t>
       </w:r>
-      <w:commentRangeStart w:id="4"/>
       <w:r>
         <w:rPr>
           <w:lang w:val="en-US"/>
@@ -656,13 +887,6 @@
         </w:rPr>
         <w:fldChar w:fldCharType="end"/>
       </w:r>
-      <w:commentRangeEnd w:id="4"/>
-      <w:r>
-        <w:rPr>
-          <w:rStyle w:val="CommentReference"/>
-        </w:rPr>
-        <w:commentReference w:id="4"/>
-      </w:r>
       <w:r>
         <w:rPr>
           <w:lang w:val="en-US"/>
@@ -680,7 +904,13 @@
         <w:rPr>
           <w:lang w:val="en-US"/>
         </w:rPr>
-        <w:t xml:space="preserve">Thus, researches that </w:t>
+        <w:t>R</w:t>
+      </w:r>
+      <w:r>
+        <w:rPr>
+          <w:lang w:val="en-US"/>
+        </w:rPr>
+        <w:t xml:space="preserve">esearches </w:t>
       </w:r>
       <w:r>
         <w:rPr>
@@ -692,33 +922,56 @@
         <w:rPr>
           <w:lang w:val="en-US"/>
         </w:rPr>
+        <w:t>ing</w:t>
+      </w:r>
+      <w:r>
+        <w:rPr>
+          <w:lang w:val="en-US"/>
+        </w:rPr>
         <w:t xml:space="preserve"> on game flow analysis</w:t>
       </w:r>
       <w:r>
         <w:rPr>
           <w:lang w:val="en-US"/>
         </w:rPr>
-        <w:t xml:space="preserve"> are gaining strength along the years</w:t>
-      </w:r>
-      <w:r>
-        <w:rPr>
-          <w:lang w:val="en-US"/>
-        </w:rPr>
-        <w:t xml:space="preserve">. However, the main usage of existing approaches for game flow analysis is to improve quality </w:t>
-      </w:r>
-      <w:r>
-        <w:rPr>
-          <w:lang w:val="en-US"/>
-        </w:rPr>
-        <w:lastRenderedPageBreak/>
-        <w:t>assurance (QA) and game testing</w:t>
+        <w:t xml:space="preserve"> </w:t>
+      </w:r>
+      <w:r>
+        <w:rPr>
+          <w:lang w:val="en-US"/>
+        </w:rPr>
+        <w:t>and game telemetry are becoming important because game development is a new industry and the game industry is still learning</w:t>
+      </w:r>
+      <w:r>
+        <w:rPr>
+          <w:lang w:val="en-US"/>
+        </w:rPr>
+        <w:t xml:space="preserve"> new ways to improve their games</w:t>
+      </w:r>
+      <w:r>
+        <w:rPr>
+          <w:lang w:val="en-US"/>
+        </w:rPr>
+        <w:t xml:space="preserve">. However, the main usage of existing approaches for </w:t>
+      </w:r>
+      <w:r>
+        <w:rPr>
+          <w:lang w:val="en-US"/>
+        </w:rPr>
+        <w:t xml:space="preserve">a </w:t>
+      </w:r>
+      <w:r>
+        <w:rPr>
+          <w:lang w:val="en-US"/>
+        </w:rPr>
+        <w:t>game flow analysis is to improve quality assurance (QA) and game testing</w:t>
       </w:r>
       <w:r>
         <w:rPr>
           <w:rStyle w:val="FootnoteReference"/>
           <w:lang w:val="en-US"/>
         </w:rPr>
-        <w:footnoteReference w:id="3"/>
+        <w:footnoteReference w:id="4"/>
       </w:r>
       <w:r>
         <w:rPr>
@@ -736,7 +989,7 @@
         <w:rPr>
           <w:lang w:val="en-US"/>
         </w:rPr>
-        <w:t xml:space="preserve"> involves gathering information about players behavior </w:t>
+        <w:t xml:space="preserve"> involves gathering information about player behavior </w:t>
       </w:r>
       <w:r>
         <w:rPr>
@@ -847,7 +1100,19 @@
         <w:rPr>
           <w:lang w:val="en-US"/>
         </w:rPr>
-        <w:t xml:space="preserve">, and aiding in the </w:t>
+        <w:t xml:space="preserve">, and aiding </w:t>
+      </w:r>
+      <w:r>
+        <w:rPr>
+          <w:lang w:val="en-US"/>
+        </w:rPr>
+        <w:t>during</w:t>
+      </w:r>
+      <w:r>
+        <w:rPr>
+          <w:lang w:val="en-US"/>
+        </w:rPr>
+        <w:t xml:space="preserve"> the </w:t>
       </w:r>
       <w:proofErr w:type="spellStart"/>
       <w:r>
@@ -862,7 +1127,7 @@
           <w:rStyle w:val="FootnoteReference"/>
           <w:lang w:val="en-US"/>
         </w:rPr>
-        <w:footnoteReference w:id="4"/>
+        <w:footnoteReference w:id="5"/>
       </w:r>
       <w:r>
         <w:rPr>
@@ -920,7 +1185,6 @@
         </w:rPr>
         <w:t xml:space="preserve">All these approaches are developer-oriented, which means that the game analysis is done by developers to improve their games. </w:t>
       </w:r>
-      <w:proofErr w:type="gramStart"/>
       <w:r>
         <w:rPr>
           <w:lang w:val="en-US"/>
@@ -931,21 +1195,86 @@
         <w:rPr>
           <w:lang w:val="en-US"/>
         </w:rPr>
-        <w:t>[…]</w:t>
-      </w:r>
-      <w:proofErr w:type="gramEnd"/>
-    </w:p>
-    <w:p>
-      <w:pPr>
-        <w:rPr>
-          <w:lang w:val="en-US"/>
-        </w:rPr>
-      </w:pPr>
-      <w:r>
-        <w:rPr>
-          <w:lang w:val="en-US"/>
-        </w:rPr>
-        <w:t>This work main motivation is to facilitate player’s understanding about how events transpired during the game session and how each action influenced the outcomes.</w:t>
+        <w:t xml:space="preserve">we believe that players can also directly benefit from game flow analysis by understanding how the game reacted to his actions and decisions. Existing approaches for this purpose, such as </w:t>
+      </w:r>
+      <w:r>
+        <w:rPr>
+          <w:lang w:val="en-US"/>
+        </w:rPr>
+        <w:t xml:space="preserve">the </w:t>
+      </w:r>
+      <w:r>
+        <w:rPr>
+          <w:lang w:val="en-US"/>
+        </w:rPr>
+        <w:t xml:space="preserve">replay of a game session, only shows explicit influences. For example, in a replay of a racing game, it is possible to identify the reason the car </w:t>
+      </w:r>
+      <w:r>
+        <w:rPr>
+          <w:lang w:val="en-US"/>
+        </w:rPr>
+        <w:t xml:space="preserve">rollover from tight turns or colliding with a fence. However other possible reasons involve the car’s tire or </w:t>
+      </w:r>
+      <w:r>
+        <w:rPr>
+          <w:lang w:val="en-US"/>
+        </w:rPr>
+        <w:t>performance stats, which can be customized by the player</w:t>
+      </w:r>
+      <w:r>
+        <w:rPr>
+          <w:lang w:val="en-US"/>
+        </w:rPr>
+        <w:t xml:space="preserve">. These other </w:t>
+      </w:r>
+      <w:r>
+        <w:rPr>
+          <w:lang w:val="en-US"/>
+        </w:rPr>
+        <w:t xml:space="preserve">possible </w:t>
+      </w:r>
+      <w:r>
+        <w:rPr>
+          <w:lang w:val="en-US"/>
+        </w:rPr>
+        <w:t xml:space="preserve">reasons are difficult to </w:t>
+      </w:r>
+      <w:r>
+        <w:rPr>
+          <w:lang w:val="en-US"/>
+        </w:rPr>
+        <w:t xml:space="preserve">visually </w:t>
+      </w:r>
+      <w:r>
+        <w:rPr>
+          <w:lang w:val="en-US"/>
+        </w:rPr>
+        <w:t>identify when watching a replay</w:t>
+      </w:r>
+      <w:r>
+        <w:rPr>
+          <w:lang w:val="en-US"/>
+        </w:rPr>
+        <w:t xml:space="preserve"> and can be unnoticeable to less experienced players.</w:t>
+      </w:r>
+    </w:p>
+    <w:p>
+      <w:pPr>
+        <w:rPr>
+          <w:lang w:val="en-US"/>
+        </w:rPr>
+      </w:pPr>
+      <w:r>
+        <w:rPr>
+          <w:lang w:val="en-US"/>
+        </w:rPr>
+        <w:t>Therefore, t</w:t>
+      </w:r>
+      <w:r>
+        <w:rPr>
+          <w:lang w:val="en-US"/>
+        </w:rPr>
+        <w:t>his work main motivation is to facilitate player’s understanding about how events transpired during the game session and how each action influenced the outcomes.</w:t>
       </w:r>
       <w:r>
         <w:rPr>
@@ -963,21 +1292,19 @@
         <w:rPr>
           <w:lang w:val="en-US"/>
         </w:rPr>
+        <w:t>.</w:t>
+      </w:r>
+      <w:r>
+        <w:rPr>
+          <w:lang w:val="en-US"/>
+        </w:rPr>
         <w:t xml:space="preserve"> </w:t>
       </w:r>
-      <w:proofErr w:type="gramStart"/>
-      <w:r>
-        <w:rPr>
-          <w:lang w:val="en-US"/>
-        </w:rPr>
-        <w:t>This</w:t>
-      </w:r>
-      <w:proofErr w:type="gramEnd"/>
-      <w:r>
-        <w:rPr>
-          <w:lang w:val="en-US"/>
-        </w:rPr>
-        <w:t xml:space="preserve"> knowledge can be used in future game sessions to avoid making the same mistakes or even to adjust </w:t>
+      <w:r>
+        <w:rPr>
+          <w:lang w:val="en-US"/>
+        </w:rPr>
+        <w:t xml:space="preserve">This knowledge can be used in future game sessions to avoid making the same mistakes or even to adjust </w:t>
       </w:r>
       <w:proofErr w:type="spellStart"/>
       <w:r>
@@ -1088,7 +1415,14 @@
         <w:rPr>
           <w:lang w:val="en-US"/>
         </w:rPr>
-        <w:t xml:space="preserve">is to improve the player’s understanding of the game flow, providing insights on how the story progressed and </w:t>
+        <w:t xml:space="preserve">is to improve the player’s understanding of </w:t>
+      </w:r>
+      <w:r>
+        <w:rPr>
+          <w:lang w:val="en-US"/>
+        </w:rPr>
+        <w:lastRenderedPageBreak/>
+        <w:t xml:space="preserve">the game flow, providing insights on how the story progressed and </w:t>
       </w:r>
       <w:r>
         <w:rPr>
@@ -1396,14 +1730,7 @@
         <w:rPr>
           <w:lang w:val="en-US"/>
         </w:rPr>
-        <w:t xml:space="preserve"> for a </w:t>
-      </w:r>
-      <w:r>
-        <w:rPr>
-          <w:lang w:val="en-US"/>
-        </w:rPr>
-        <w:lastRenderedPageBreak/>
-        <w:t xml:space="preserve">game </w:t>
+        <w:t xml:space="preserve"> for a game </w:t>
       </w:r>
       <w:r>
         <w:rPr>
@@ -1770,7 +2097,14 @@
         <w:rPr>
           <w:lang w:val="en-US"/>
         </w:rPr>
-        <w:t>, (2) supporting tutors for a better guidance</w:t>
+        <w:t xml:space="preserve">, (2) supporting tutors for </w:t>
+      </w:r>
+      <w:r>
+        <w:rPr>
+          <w:lang w:val="en-US"/>
+        </w:rPr>
+        <w:lastRenderedPageBreak/>
+        <w:t>a better guidance</w:t>
       </w:r>
       <w:r>
         <w:rPr>
@@ -1867,14 +2201,7 @@
         <w:rPr>
           <w:lang w:val="en-US"/>
         </w:rPr>
-        <w:t xml:space="preserve">Currently, we do not make </w:t>
-      </w:r>
-      <w:r>
-        <w:rPr>
-          <w:lang w:val="en-US"/>
-        </w:rPr>
-        <w:lastRenderedPageBreak/>
-        <w:t xml:space="preserve">inferences to the user, but let the user decide what he wants to infer. Studies in this area can be made in order to identify information that can be </w:t>
+        <w:t xml:space="preserve">Currently, we do not make inferences to the user, but let the user decide what he wants to infer. Studies in this area can be made in order to identify information that can be </w:t>
       </w:r>
       <w:r>
         <w:rPr>
@@ -2152,38 +2479,39 @@
           <w:szCs w:val="24"/>
           <w:lang w:val="en-US" w:eastAsia="pt-BR"/>
         </w:rPr>
-        <w:t xml:space="preserve"> data is gathered, in a game using the conceptual framework, and structured to be used in a provenance graph. Then it describes rules to interpret the gathered data for the provenance graph. Lastly, it describes features to distinguish information in the graph and existing visualization features to aid in the analysis.</w:t>
-      </w:r>
-    </w:p>
-    <w:p>
-      <w:pPr>
+        <w:t xml:space="preserve"> data is gathered, in a game using the conceptual framework, and structured to be used in a provenance graph. Then it describes </w:t>
+      </w:r>
+      <w:r>
         <w:rPr>
           <w:rFonts w:cs="Times New Roman"/>
           <w:szCs w:val="24"/>
           <w:lang w:val="en-US" w:eastAsia="pt-BR"/>
         </w:rPr>
-      </w:pPr>
-      <w:r>
+        <w:lastRenderedPageBreak/>
+        <w:t>rules to interpret the gathered data for the provenance graph. Lastly, it describes features to distinguish information in the graph and existing visualization features to aid in the analysis.</w:t>
+      </w:r>
+    </w:p>
+    <w:p>
+      <w:pPr>
         <w:rPr>
           <w:rFonts w:cs="Times New Roman"/>
           <w:szCs w:val="24"/>
           <w:lang w:val="en-US" w:eastAsia="pt-BR"/>
         </w:rPr>
-        <w:t xml:space="preserve">Chapter 5 presents </w:t>
-      </w:r>
-      <w:r>
-        <w:rPr>
-          <w:lang w:val="en-US"/>
-        </w:rPr>
-        <w:t xml:space="preserve">the materialization of the conceptual framework presented at Chapter 4, encompassing both the collection and visualization phases. </w:t>
-      </w:r>
+      </w:pPr>
       <w:r>
         <w:rPr>
           <w:rFonts w:cs="Times New Roman"/>
           <w:szCs w:val="24"/>
           <w:lang w:val="en-US" w:eastAsia="pt-BR"/>
         </w:rPr>
-        <w:t xml:space="preserve">The subsections provide an overview of </w:t>
+        <w:t xml:space="preserve">Chapter 5 presents </w:t>
+      </w:r>
+      <w:r>
+        <w:rPr>
+          <w:lang w:val="en-US"/>
+        </w:rPr>
+        <w:t xml:space="preserve">the materialization of the conceptual framework presented at Chapter 4, encompassing both the collection and visualization phases. </w:t>
       </w:r>
       <w:r>
         <w:rPr>
@@ -2191,7 +2519,7 @@
           <w:szCs w:val="24"/>
           <w:lang w:val="en-US" w:eastAsia="pt-BR"/>
         </w:rPr>
-        <w:t>serious game</w:t>
+        <w:t xml:space="preserve">The subsections provide an overview of </w:t>
       </w:r>
       <w:r>
         <w:rPr>
@@ -2199,33 +2527,33 @@
           <w:szCs w:val="24"/>
           <w:lang w:val="en-US" w:eastAsia="pt-BR"/>
         </w:rPr>
-        <w:t xml:space="preserve">, describing the game and how the </w:t>
-      </w:r>
-      <w:proofErr w:type="spellStart"/>
+        <w:t>serious game</w:t>
+      </w:r>
       <w:r>
         <w:rPr>
           <w:rFonts w:cs="Times New Roman"/>
           <w:szCs w:val="24"/>
           <w:lang w:val="en-US" w:eastAsia="pt-BR"/>
         </w:rPr>
-        <w:t>gameplay</w:t>
-      </w:r>
-      <w:proofErr w:type="spellEnd"/>
+        <w:t xml:space="preserve">, describing the game and how the </w:t>
+      </w:r>
+      <w:proofErr w:type="spellStart"/>
       <w:r>
         <w:rPr>
           <w:rFonts w:cs="Times New Roman"/>
           <w:szCs w:val="24"/>
           <w:lang w:val="en-US" w:eastAsia="pt-BR"/>
         </w:rPr>
-        <w:t xml:space="preserve"> data is gathered,</w:t>
-      </w:r>
+        <w:t>gameplay</w:t>
+      </w:r>
+      <w:proofErr w:type="spellEnd"/>
       <w:r>
         <w:rPr>
           <w:rFonts w:cs="Times New Roman"/>
           <w:szCs w:val="24"/>
           <w:lang w:val="en-US" w:eastAsia="pt-BR"/>
         </w:rPr>
-        <w:t xml:space="preserve"> and </w:t>
+        <w:t xml:space="preserve"> data is gathered,</w:t>
       </w:r>
       <w:r>
         <w:rPr>
@@ -2233,7 +2561,7 @@
           <w:szCs w:val="24"/>
           <w:lang w:val="en-US" w:eastAsia="pt-BR"/>
         </w:rPr>
-        <w:t>implementation</w:t>
+        <w:t xml:space="preserve"> and </w:t>
       </w:r>
       <w:r>
         <w:rPr>
@@ -2241,7 +2569,7 @@
           <w:szCs w:val="24"/>
           <w:lang w:val="en-US" w:eastAsia="pt-BR"/>
         </w:rPr>
-        <w:t xml:space="preserve"> details</w:t>
+        <w:t>implementation</w:t>
       </w:r>
       <w:r>
         <w:rPr>
@@ -2249,7 +2577,7 @@
           <w:szCs w:val="24"/>
           <w:lang w:val="en-US" w:eastAsia="pt-BR"/>
         </w:rPr>
-        <w:t xml:space="preserve"> for the provenance graph visualization tool developed in this work. It also</w:t>
+        <w:t xml:space="preserve"> details</w:t>
       </w:r>
       <w:r>
         <w:rPr>
@@ -2257,7 +2585,7 @@
           <w:szCs w:val="24"/>
           <w:lang w:val="en-US" w:eastAsia="pt-BR"/>
         </w:rPr>
-        <w:t xml:space="preserve"> </w:t>
+        <w:t xml:space="preserve"> for the provenance graph visualization tool developed in this work. It also</w:t>
       </w:r>
       <w:r>
         <w:rPr>
@@ -2265,7 +2593,7 @@
           <w:szCs w:val="24"/>
           <w:lang w:val="en-US" w:eastAsia="pt-BR"/>
         </w:rPr>
-        <w:t>presents</w:t>
+        <w:t xml:space="preserve"> </w:t>
       </w:r>
       <w:r>
         <w:rPr>
@@ -2273,7 +2601,7 @@
           <w:szCs w:val="24"/>
           <w:lang w:val="en-US" w:eastAsia="pt-BR"/>
         </w:rPr>
-        <w:t xml:space="preserve"> </w:t>
+        <w:t>presents</w:t>
       </w:r>
       <w:r>
         <w:rPr>
@@ -2281,7 +2609,7 @@
           <w:szCs w:val="24"/>
           <w:lang w:val="en-US" w:eastAsia="pt-BR"/>
         </w:rPr>
-        <w:t>a guiding</w:t>
+        <w:t xml:space="preserve"> </w:t>
       </w:r>
       <w:r>
         <w:rPr>
@@ -2289,7 +2617,7 @@
           <w:szCs w:val="24"/>
           <w:lang w:val="en-US" w:eastAsia="pt-BR"/>
         </w:rPr>
-        <w:t xml:space="preserve"> game session</w:t>
+        <w:t>a guiding</w:t>
       </w:r>
       <w:r>
         <w:rPr>
@@ -2297,7 +2625,7 @@
           <w:szCs w:val="24"/>
           <w:lang w:val="en-US" w:eastAsia="pt-BR"/>
         </w:rPr>
-        <w:t xml:space="preserve"> example, which is the same game session used at Chapter 6 experime</w:t>
+        <w:t xml:space="preserve"> game session</w:t>
       </w:r>
       <w:r>
         <w:rPr>
@@ -2305,7 +2633,7 @@
           <w:szCs w:val="24"/>
           <w:lang w:val="en-US" w:eastAsia="pt-BR"/>
         </w:rPr>
-        <w:t xml:space="preserve">nt. </w:t>
+        <w:t xml:space="preserve"> example, which is the same game session used at Chapter 6 experime</w:t>
       </w:r>
       <w:r>
         <w:rPr>
@@ -2313,7 +2641,7 @@
           <w:szCs w:val="24"/>
           <w:lang w:val="en-US" w:eastAsia="pt-BR"/>
         </w:rPr>
-        <w:t>Lastly, i</w:t>
+        <w:t xml:space="preserve">nt. </w:t>
       </w:r>
       <w:r>
         <w:rPr>
@@ -2321,7 +2649,7 @@
           <w:szCs w:val="24"/>
           <w:lang w:val="en-US" w:eastAsia="pt-BR"/>
         </w:rPr>
-        <w:t xml:space="preserve">t shows </w:t>
+        <w:t>Lastly, i</w:t>
       </w:r>
       <w:r>
         <w:rPr>
@@ -2329,7 +2657,7 @@
           <w:szCs w:val="24"/>
           <w:lang w:val="en-US" w:eastAsia="pt-BR"/>
         </w:rPr>
-        <w:t>details about the provenance graph generation from the gathered information,</w:t>
+        <w:t xml:space="preserve">t shows </w:t>
       </w:r>
       <w:r>
         <w:rPr>
@@ -2337,7 +2665,7 @@
           <w:szCs w:val="24"/>
           <w:lang w:val="en-US" w:eastAsia="pt-BR"/>
         </w:rPr>
-        <w:t xml:space="preserve"> </w:t>
+        <w:t>details about the provenance graph generation from the gathered information,</w:t>
       </w:r>
       <w:r>
         <w:rPr>
@@ -2345,7 +2673,7 @@
           <w:szCs w:val="24"/>
           <w:lang w:val="en-US" w:eastAsia="pt-BR"/>
         </w:rPr>
-        <w:t xml:space="preserve">the </w:t>
+        <w:t xml:space="preserve"> </w:t>
       </w:r>
       <w:r>
         <w:rPr>
@@ -2353,7 +2681,7 @@
           <w:szCs w:val="24"/>
           <w:lang w:val="en-US" w:eastAsia="pt-BR"/>
         </w:rPr>
-        <w:t>graph representations</w:t>
+        <w:t xml:space="preserve">the </w:t>
       </w:r>
       <w:r>
         <w:rPr>
@@ -2361,7 +2689,7 @@
           <w:szCs w:val="24"/>
           <w:lang w:val="en-US" w:eastAsia="pt-BR"/>
         </w:rPr>
-        <w:t>,</w:t>
+        <w:t>graph representations</w:t>
       </w:r>
       <w:r>
         <w:rPr>
@@ -2369,7 +2697,7 @@
           <w:szCs w:val="24"/>
           <w:lang w:val="en-US" w:eastAsia="pt-BR"/>
         </w:rPr>
-        <w:t xml:space="preserve"> and analysis features available at the developed tool by using the guiding example</w:t>
+        <w:t>,</w:t>
       </w:r>
       <w:r>
         <w:rPr>
@@ -2377,7 +2705,7 @@
           <w:szCs w:val="24"/>
           <w:lang w:val="en-US" w:eastAsia="pt-BR"/>
         </w:rPr>
-        <w:t xml:space="preserve"> scenario</w:t>
+        <w:t xml:space="preserve"> and analysis features available at the developed tool by using the guiding example</w:t>
       </w:r>
       <w:r>
         <w:rPr>
@@ -2385,32 +2713,32 @@
           <w:szCs w:val="24"/>
           <w:lang w:val="en-US" w:eastAsia="pt-BR"/>
         </w:rPr>
-        <w:t>.</w:t>
-      </w:r>
-    </w:p>
-    <w:p>
-      <w:pPr>
+        <w:t xml:space="preserve"> scenario</w:t>
+      </w:r>
+      <w:r>
         <w:rPr>
           <w:rFonts w:cs="Times New Roman"/>
           <w:szCs w:val="24"/>
           <w:lang w:val="en-US" w:eastAsia="pt-BR"/>
         </w:rPr>
-      </w:pPr>
-      <w:r>
+        <w:t>.</w:t>
+      </w:r>
+    </w:p>
+    <w:p>
+      <w:pPr>
         <w:rPr>
           <w:rFonts w:cs="Times New Roman"/>
           <w:szCs w:val="24"/>
           <w:lang w:val="en-US" w:eastAsia="pt-BR"/>
         </w:rPr>
-        <w:t>After describing the approach and the graph visualization tool, Chapter 6 describes the evaluation performed on the usage of provenance analysis to understand game events.</w:t>
-      </w:r>
+      </w:pPr>
       <w:r>
         <w:rPr>
           <w:rFonts w:cs="Times New Roman"/>
           <w:szCs w:val="24"/>
           <w:lang w:val="en-US" w:eastAsia="pt-BR"/>
         </w:rPr>
-        <w:t xml:space="preserve"> </w:t>
+        <w:t>After describing the approach and the graph visualization tool, Chapter 6 describes the evaluation performed on the usage of provenance analysis to understand game events.</w:t>
       </w:r>
       <w:r>
         <w:rPr>
@@ -2418,7 +2746,7 @@
           <w:szCs w:val="24"/>
           <w:lang w:val="en-US" w:eastAsia="pt-BR"/>
         </w:rPr>
-        <w:t xml:space="preserve">The </w:t>
+        <w:t xml:space="preserve"> </w:t>
       </w:r>
       <w:r>
         <w:rPr>
@@ -2426,8 +2754,7 @@
           <w:szCs w:val="24"/>
           <w:lang w:val="en-US" w:eastAsia="pt-BR"/>
         </w:rPr>
-        <w:lastRenderedPageBreak/>
-        <w:t xml:space="preserve">planning and execution of the experiments are mentioned in subsections indicating how </w:t>
+        <w:t xml:space="preserve">The planning and execution of the experiments are mentioned in subsections indicating how </w:t>
       </w:r>
       <w:r>
         <w:rPr>
@@ -4210,25 +4537,8 @@
           <w:rFonts w:cs="Times New Roman"/>
           <w:lang w:val="en-US"/>
         </w:rPr>
-        <w:t xml:space="preserve">AMBINDER, Mike. Valve’s approach to </w:t>
-      </w:r>
-      <w:proofErr w:type="spellStart"/>
-      <w:r>
-        <w:rPr>
-          <w:rFonts w:cs="Times New Roman"/>
-          <w:lang w:val="en-US"/>
-        </w:rPr>
-        <w:t>playtesting</w:t>
-      </w:r>
-      <w:proofErr w:type="spellEnd"/>
-      <w:r>
-        <w:rPr>
-          <w:rFonts w:cs="Times New Roman"/>
-          <w:lang w:val="en-US"/>
-        </w:rPr>
-        <w:t xml:space="preserve">: The application of empiricism. </w:t>
-      </w:r>
-      <w:proofErr w:type="gramStart"/>
+        <w:t xml:space="preserve">AMBINDER, Mike. Valve’s approach to playtesting: The application of empiricism. </w:t>
+      </w:r>
       <w:r>
         <w:rPr>
           <w:rFonts w:cs="Times New Roman"/>
@@ -4243,15 +4553,7 @@
           <w:rFonts w:cs="Times New Roman"/>
           <w:lang w:val="en-US"/>
         </w:rPr>
-        <w:t>, 2009.</w:t>
-      </w:r>
-      <w:proofErr w:type="gramEnd"/>
-      <w:r>
-        <w:rPr>
-          <w:rFonts w:cs="Times New Roman"/>
-          <w:lang w:val="en-US"/>
-        </w:rPr>
-        <w:t xml:space="preserve"> Available: &lt;http://www.gdcvault.com/play/1566/Valve-s-Approach-to-Playtesting&gt;.</w:t>
+        <w:t>, 2009. Available: &lt;http://www.gdcvault.com/play/1566/Valve-s-Approach-to-Playtesting&gt;.</w:t>
       </w:r>
     </w:p>
     <w:p>
@@ -4269,7 +4571,6 @@
         </w:rPr>
         <w:t xml:space="preserve">BATES, Bob. </w:t>
       </w:r>
-      <w:proofErr w:type="gramStart"/>
       <w:r>
         <w:rPr>
           <w:rFonts w:cs="Times New Roman"/>
@@ -4277,9 +4578,31 @@
           <w:iCs/>
           <w:lang w:val="en-US"/>
         </w:rPr>
-        <w:t>Game design</w:t>
-      </w:r>
-      <w:proofErr w:type="gramEnd"/>
+        <w:t>Game design the art &amp; business of creating games</w:t>
+      </w:r>
+      <w:r>
+        <w:rPr>
+          <w:rFonts w:cs="Times New Roman"/>
+          <w:lang w:val="en-US"/>
+        </w:rPr>
+        <w:t xml:space="preserve">. 2. ed. Cambridge, Mass.: Thomson Course Technology, 2004. Available: &lt;http://site.ebrary.com/id/10073606&gt;. </w:t>
+      </w:r>
+    </w:p>
+    <w:p>
+      <w:pPr>
+        <w:pStyle w:val="Bibliography"/>
+        <w:rPr>
+          <w:rFonts w:cs="Times New Roman"/>
+          <w:lang w:val="en-US"/>
+        </w:rPr>
+      </w:pPr>
+      <w:r>
+        <w:rPr>
+          <w:rFonts w:cs="Times New Roman"/>
+          <w:lang w:val="en-US"/>
+        </w:rPr>
+        <w:t xml:space="preserve">DANKOFF, Jonathan. Game telemetry with playtest DNA on Assassin’s Creed. </w:t>
+      </w:r>
       <w:r>
         <w:rPr>
           <w:rFonts w:cs="Times New Roman"/>
@@ -4287,14 +4610,14 @@
           <w:iCs/>
           <w:lang w:val="en-US"/>
         </w:rPr>
-        <w:t xml:space="preserve"> the art &amp; business of creating games</w:t>
-      </w:r>
-      <w:r>
-        <w:rPr>
-          <w:rFonts w:cs="Times New Roman"/>
-          <w:lang w:val="en-US"/>
-        </w:rPr>
-        <w:t xml:space="preserve">. 2. ed. Cambridge, Mass.: Thomson Course Technology, 2004. Available: &lt;http://site.ebrary.com/id/10073606&gt;. </w:t>
+        <w:t>Ubisoft Montreal</w:t>
+      </w:r>
+      <w:r>
+        <w:rPr>
+          <w:rFonts w:cs="Times New Roman"/>
+          <w:lang w:val="en-US"/>
+        </w:rPr>
+        <w:t>, 2011. Available: &lt;http://engineroom.ubi.com/game-telemetry-with-playtest-dna-on-assassins-creed/&gt;.</w:t>
       </w:r>
     </w:p>
     <w:p>
@@ -4310,41 +4633,8 @@
           <w:rFonts w:cs="Times New Roman"/>
           <w:lang w:val="en-US"/>
         </w:rPr>
-        <w:t xml:space="preserve">DANKOFF, Jonathan. </w:t>
-      </w:r>
-      <w:proofErr w:type="gramStart"/>
-      <w:r>
-        <w:rPr>
-          <w:rFonts w:cs="Times New Roman"/>
-          <w:lang w:val="en-US"/>
-        </w:rPr>
-        <w:t xml:space="preserve">Game telemetry with </w:t>
-      </w:r>
-      <w:proofErr w:type="spellStart"/>
-      <w:r>
-        <w:rPr>
-          <w:rFonts w:cs="Times New Roman"/>
-          <w:lang w:val="en-US"/>
-        </w:rPr>
-        <w:t>playtest</w:t>
-      </w:r>
-      <w:proofErr w:type="spellEnd"/>
-      <w:r>
-        <w:rPr>
-          <w:rFonts w:cs="Times New Roman"/>
-          <w:lang w:val="en-US"/>
-        </w:rPr>
-        <w:t xml:space="preserve"> DNA on Assassin’s Creed.</w:t>
-      </w:r>
-      <w:proofErr w:type="gramEnd"/>
-      <w:r>
-        <w:rPr>
-          <w:rFonts w:cs="Times New Roman"/>
-          <w:lang w:val="en-US"/>
-        </w:rPr>
-        <w:t xml:space="preserve"> </w:t>
-      </w:r>
-      <w:proofErr w:type="spellStart"/>
+        <w:t xml:space="preserve">DIXIT, Priyesh; YOUNGBLOOD, Michael. Understanding playtest data through visual data mining in interactive 3D environments. </w:t>
+      </w:r>
       <w:r>
         <w:rPr>
           <w:rFonts w:cs="Times New Roman"/>
@@ -4352,9 +4642,31 @@
           <w:iCs/>
           <w:lang w:val="en-US"/>
         </w:rPr>
-        <w:t>Ubisoft</w:t>
-      </w:r>
-      <w:proofErr w:type="spellEnd"/>
+        <w:t>12th International Conference on Computer Games: AI, Animation, Mobile, Interactive Multimedia and Serious Games (CGAMES)</w:t>
+      </w:r>
+      <w:r>
+        <w:rPr>
+          <w:rFonts w:cs="Times New Roman"/>
+          <w:lang w:val="en-US"/>
+        </w:rPr>
+        <w:t>, p. 34–42, 2008.</w:t>
+      </w:r>
+    </w:p>
+    <w:p>
+      <w:pPr>
+        <w:pStyle w:val="Bibliography"/>
+        <w:rPr>
+          <w:rFonts w:cs="Times New Roman"/>
+          <w:lang w:val="en-US"/>
+        </w:rPr>
+      </w:pPr>
+      <w:r>
+        <w:rPr>
+          <w:rFonts w:cs="Times New Roman"/>
+          <w:lang w:val="en-US"/>
+        </w:rPr>
+        <w:t xml:space="preserve">FREIRE, J. </w:t>
+      </w:r>
       <w:r>
         <w:rPr>
           <w:rFonts w:cs="Times New Roman"/>
@@ -4362,87 +4674,14 @@
           <w:iCs/>
           <w:lang w:val="en-US"/>
         </w:rPr>
-        <w:t xml:space="preserve"> Montreal</w:t>
-      </w:r>
-      <w:r>
-        <w:rPr>
-          <w:rFonts w:cs="Times New Roman"/>
-          <w:lang w:val="en-US"/>
-        </w:rPr>
-        <w:t>, 2011. Available: &lt;http://engineroom.ubi.com/game-telemetry-with-playtest-dna-on-assassins-creed/&gt;.</w:t>
-      </w:r>
-    </w:p>
-    <w:p>
-      <w:pPr>
-        <w:pStyle w:val="Bibliography"/>
-        <w:rPr>
-          <w:rFonts w:cs="Times New Roman"/>
-          <w:lang w:val="en-US"/>
-        </w:rPr>
-      </w:pPr>
-      <w:proofErr w:type="gramStart"/>
-      <w:r>
-        <w:rPr>
-          <w:rFonts w:cs="Times New Roman"/>
-          <w:lang w:val="en-US"/>
-        </w:rPr>
-        <w:t xml:space="preserve">DIXIT, </w:t>
-      </w:r>
-      <w:proofErr w:type="spellStart"/>
-      <w:r>
-        <w:rPr>
-          <w:rFonts w:cs="Times New Roman"/>
-          <w:lang w:val="en-US"/>
-        </w:rPr>
-        <w:t>Priyesh</w:t>
-      </w:r>
-      <w:proofErr w:type="spellEnd"/>
-      <w:r>
-        <w:rPr>
-          <w:rFonts w:cs="Times New Roman"/>
-          <w:lang w:val="en-US"/>
-        </w:rPr>
-        <w:t>; YOUNGBLOOD, Michael.</w:t>
-      </w:r>
-      <w:proofErr w:type="gramEnd"/>
-      <w:r>
-        <w:rPr>
-          <w:rFonts w:cs="Times New Roman"/>
-          <w:lang w:val="en-US"/>
-        </w:rPr>
-        <w:t xml:space="preserve"> </w:t>
-      </w:r>
-      <w:proofErr w:type="gramStart"/>
-      <w:r>
-        <w:rPr>
-          <w:rFonts w:cs="Times New Roman"/>
-          <w:lang w:val="en-US"/>
-        </w:rPr>
-        <w:t xml:space="preserve">Understanding </w:t>
-      </w:r>
-      <w:proofErr w:type="spellStart"/>
-      <w:r>
-        <w:rPr>
-          <w:rFonts w:cs="Times New Roman"/>
-          <w:lang w:val="en-US"/>
-        </w:rPr>
-        <w:t>playtest</w:t>
-      </w:r>
-      <w:proofErr w:type="spellEnd"/>
-      <w:r>
-        <w:rPr>
-          <w:rFonts w:cs="Times New Roman"/>
-          <w:lang w:val="en-US"/>
-        </w:rPr>
-        <w:t xml:space="preserve"> data through visual data mining in interactive 3D environments.</w:t>
-      </w:r>
-      <w:proofErr w:type="gramEnd"/>
-      <w:r>
-        <w:rPr>
-          <w:rFonts w:cs="Times New Roman"/>
-          <w:lang w:val="en-US"/>
-        </w:rPr>
-        <w:t xml:space="preserve"> </w:t>
+        <w:t>et al.</w:t>
+      </w:r>
+      <w:r>
+        <w:rPr>
+          <w:rFonts w:cs="Times New Roman"/>
+          <w:lang w:val="en-US"/>
+        </w:rPr>
+        <w:t xml:space="preserve"> Provenance for Computational Tasks: A Survey. </w:t>
       </w:r>
       <w:r>
         <w:rPr>
@@ -4451,14 +4690,14 @@
           <w:iCs/>
           <w:lang w:val="en-US"/>
         </w:rPr>
-        <w:t>12th International Conference on Computer Games: AI, Animation, Mobile, Interactive Multimedia and Serious Games (CGAMES)</w:t>
-      </w:r>
-      <w:r>
-        <w:rPr>
-          <w:rFonts w:cs="Times New Roman"/>
-          <w:lang w:val="en-US"/>
-        </w:rPr>
-        <w:t>, p. 34–42, 2008.</w:t>
+        <w:t>Computing in Science Engineering</w:t>
+      </w:r>
+      <w:r>
+        <w:rPr>
+          <w:rFonts w:cs="Times New Roman"/>
+          <w:lang w:val="en-US"/>
+        </w:rPr>
+        <w:t>, v. 10, n. 3, p. 11 –21, jun. 2008.</w:t>
       </w:r>
     </w:p>
     <w:p>
@@ -4474,7 +4713,7 @@
           <w:rFonts w:cs="Times New Roman"/>
           <w:lang w:val="en-US"/>
         </w:rPr>
-        <w:t xml:space="preserve">FREIRE, J. </w:t>
+        <w:t xml:space="preserve">HOOBLER, Nate </w:t>
       </w:r>
       <w:r>
         <w:rPr>
@@ -4490,9 +4729,8 @@
           <w:rFonts w:cs="Times New Roman"/>
           <w:lang w:val="en-US"/>
         </w:rPr>
-        <w:t xml:space="preserve"> Provenance for Computational Tasks: A Survey. </w:t>
-      </w:r>
-      <w:proofErr w:type="gramStart"/>
+        <w:t xml:space="preserve"> Visualizing Competitive Behaviors in Multi-User Virtual Environments. </w:t>
+      </w:r>
       <w:r>
         <w:rPr>
           <w:rFonts w:cs="Times New Roman"/>
@@ -4500,16 +4738,15 @@
           <w:iCs/>
           <w:lang w:val="en-US"/>
         </w:rPr>
-        <w:t>Computing in Science Engineering</w:t>
-      </w:r>
-      <w:r>
-        <w:rPr>
-          <w:rFonts w:cs="Times New Roman"/>
-          <w:lang w:val="en-US"/>
-        </w:rPr>
-        <w:t>, v. 10, n. 3, p. 11 –21, jun. 2008.</w:t>
-      </w:r>
-      <w:proofErr w:type="gramEnd"/>
+        <w:t>Proceedings of the conference on Visualization (VIS)</w:t>
+      </w:r>
+      <w:r>
+        <w:rPr>
+          <w:rFonts w:cs="Times New Roman"/>
+          <w:lang w:val="en-US"/>
+        </w:rPr>
+        <w:t>, p. 163–170, 2004.</w:t>
+      </w:r>
     </w:p>
     <w:p>
       <w:pPr>
@@ -4524,7 +4761,7 @@
           <w:rFonts w:cs="Times New Roman"/>
           <w:lang w:val="en-US"/>
         </w:rPr>
-        <w:t xml:space="preserve">HOOBLER, Nate </w:t>
+        <w:t xml:space="preserve">ISBISTER, Katherine. </w:t>
       </w:r>
       <w:r>
         <w:rPr>
@@ -4533,14 +4770,30 @@
           <w:iCs/>
           <w:lang w:val="en-US"/>
         </w:rPr>
-        <w:t>et al.</w:t>
-      </w:r>
-      <w:r>
-        <w:rPr>
-          <w:rFonts w:cs="Times New Roman"/>
-          <w:lang w:val="en-US"/>
-        </w:rPr>
-        <w:t xml:space="preserve"> Visualizing Competitive Behaviors in Multi-User Virtual Environments. </w:t>
+        <w:t>Game usability advancing the player experience</w:t>
+      </w:r>
+      <w:r>
+        <w:rPr>
+          <w:rFonts w:cs="Times New Roman"/>
+          <w:lang w:val="en-US"/>
+        </w:rPr>
+        <w:t xml:space="preserve">. 1. ed. San Francisco, Calif.; Oxford: Morgan Kaufmann ; Elsevier Science, 2008. Available: &lt;http://www.sciencedirect.com/science/book/9780123744470&gt;. </w:t>
+      </w:r>
+    </w:p>
+    <w:p>
+      <w:pPr>
+        <w:pStyle w:val="Bibliography"/>
+        <w:rPr>
+          <w:rFonts w:cs="Times New Roman"/>
+          <w:lang w:val="en-US"/>
+        </w:rPr>
+      </w:pPr>
+      <w:r>
+        <w:rPr>
+          <w:rFonts w:cs="Times New Roman"/>
+          <w:lang w:val="en-US"/>
+        </w:rPr>
+        <w:t xml:space="preserve">LIU, Yun-En </w:t>
       </w:r>
       <w:r>
         <w:rPr>
@@ -4549,32 +4802,15 @@
           <w:iCs/>
           <w:lang w:val="en-US"/>
         </w:rPr>
-        <w:t>Proceedings of the conference on Visualization (VIS)</w:t>
-      </w:r>
-      <w:r>
-        <w:rPr>
-          <w:rFonts w:cs="Times New Roman"/>
-          <w:lang w:val="en-US"/>
-        </w:rPr>
-        <w:t>, p. 163–170, 2004.</w:t>
-      </w:r>
-    </w:p>
-    <w:p>
-      <w:pPr>
-        <w:pStyle w:val="Bibliography"/>
-        <w:rPr>
-          <w:rFonts w:cs="Times New Roman"/>
-          <w:lang w:val="en-US"/>
-        </w:rPr>
-      </w:pPr>
-      <w:r>
-        <w:rPr>
-          <w:rFonts w:cs="Times New Roman"/>
-          <w:lang w:val="en-US"/>
-        </w:rPr>
-        <w:t xml:space="preserve">ISBISTER, Katherine. </w:t>
-      </w:r>
-      <w:proofErr w:type="gramStart"/>
+        <w:t>et al.</w:t>
+      </w:r>
+      <w:r>
+        <w:rPr>
+          <w:rFonts w:cs="Times New Roman"/>
+          <w:lang w:val="en-US"/>
+        </w:rPr>
+        <w:t xml:space="preserve"> Feature-based projections for effective playtrace analysis. </w:t>
+      </w:r>
       <w:r>
         <w:rPr>
           <w:rFonts w:cs="Times New Roman"/>
@@ -4582,22 +4818,14 @@
           <w:iCs/>
           <w:lang w:val="en-US"/>
         </w:rPr>
-        <w:t>Game usability advancing the player experience</w:t>
-      </w:r>
-      <w:r>
-        <w:rPr>
-          <w:rFonts w:cs="Times New Roman"/>
-          <w:lang w:val="en-US"/>
-        </w:rPr>
-        <w:t>.</w:t>
-      </w:r>
-      <w:proofErr w:type="gramEnd"/>
-      <w:r>
-        <w:rPr>
-          <w:rFonts w:cs="Times New Roman"/>
-          <w:lang w:val="en-US"/>
-        </w:rPr>
-        <w:t xml:space="preserve"> 1. ed. San Francisco, Calif.; Oxford: Morgan Kaufmann ; Elsevier Science, 2008. Available: &lt;http://www.sciencedirect.com/science/book/9780123744470&gt;. </w:t>
+        <w:t>Proceedings of the 6th International Conference on Foundations of Digital Games (FDG)</w:t>
+      </w:r>
+      <w:r>
+        <w:rPr>
+          <w:rFonts w:cs="Times New Roman"/>
+          <w:lang w:val="en-US"/>
+        </w:rPr>
+        <w:t>, p. 69–76, 2011. Accessed: 24 jun. 2013.</w:t>
       </w:r>
     </w:p>
     <w:p>
@@ -4613,23 +4841,7 @@
           <w:rFonts w:cs="Times New Roman"/>
           <w:lang w:val="en-US"/>
         </w:rPr>
-        <w:t xml:space="preserve">LIU, </w:t>
-      </w:r>
-      <w:proofErr w:type="spellStart"/>
-      <w:r>
-        <w:rPr>
-          <w:rFonts w:cs="Times New Roman"/>
-          <w:lang w:val="en-US"/>
-        </w:rPr>
-        <w:t>Yun</w:t>
-      </w:r>
-      <w:proofErr w:type="spellEnd"/>
-      <w:r>
-        <w:rPr>
-          <w:rFonts w:cs="Times New Roman"/>
-          <w:lang w:val="en-US"/>
-        </w:rPr>
-        <w:t xml:space="preserve">-En </w:t>
+        <w:t xml:space="preserve">ROMERO, Ramon. Tracking attitudes and behaviors to improve games. </w:t>
       </w:r>
       <w:r>
         <w:rPr>
@@ -4638,32 +4850,31 @@
           <w:iCs/>
           <w:lang w:val="en-US"/>
         </w:rPr>
-        <w:t>et al.</w:t>
-      </w:r>
-      <w:r>
-        <w:rPr>
-          <w:rFonts w:cs="Times New Roman"/>
-          <w:lang w:val="en-US"/>
-        </w:rPr>
-        <w:t xml:space="preserve"> Feature-based projections for effective </w:t>
-      </w:r>
-      <w:proofErr w:type="spellStart"/>
-      <w:r>
-        <w:rPr>
-          <w:rFonts w:cs="Times New Roman"/>
-          <w:lang w:val="en-US"/>
-        </w:rPr>
-        <w:t>playtrace</w:t>
-      </w:r>
-      <w:proofErr w:type="spellEnd"/>
-      <w:r>
-        <w:rPr>
-          <w:rFonts w:cs="Times New Roman"/>
-          <w:lang w:val="en-US"/>
-        </w:rPr>
-        <w:t xml:space="preserve"> analysis. </w:t>
-      </w:r>
-      <w:proofErr w:type="gramStart"/>
+        <w:t>Game Developer Conference (GDC)</w:t>
+      </w:r>
+      <w:r>
+        <w:rPr>
+          <w:rFonts w:cs="Times New Roman"/>
+          <w:lang w:val="en-US"/>
+        </w:rPr>
+        <w:t>, 2008.</w:t>
+      </w:r>
+    </w:p>
+    <w:p>
+      <w:pPr>
+        <w:pStyle w:val="Bibliography"/>
+        <w:rPr>
+          <w:rFonts w:cs="Times New Roman"/>
+          <w:lang w:val="en-US"/>
+        </w:rPr>
+      </w:pPr>
+      <w:r>
+        <w:rPr>
+          <w:rFonts w:cs="Times New Roman"/>
+          <w:lang w:val="en-US"/>
+        </w:rPr>
+        <w:t xml:space="preserve">SCHULTZ, Warren. </w:t>
+      </w:r>
       <w:r>
         <w:rPr>
           <w:rFonts w:cs="Times New Roman"/>
@@ -4671,32 +4882,15 @@
           <w:iCs/>
           <w:lang w:val="en-US"/>
         </w:rPr>
-        <w:t>Proceedings of the 6th International Conference on Foundations of Digital Games (FDG)</w:t>
-      </w:r>
-      <w:r>
-        <w:rPr>
-          <w:rFonts w:cs="Times New Roman"/>
-          <w:lang w:val="en-US"/>
-        </w:rPr>
-        <w:t>, p. 69–76, 2011.</w:t>
-      </w:r>
-      <w:proofErr w:type="gramEnd"/>
-      <w:r>
-        <w:rPr>
-          <w:rFonts w:cs="Times New Roman"/>
-          <w:lang w:val="en-US"/>
-        </w:rPr>
-        <w:t xml:space="preserve"> </w:t>
-      </w:r>
-      <w:proofErr w:type="gramStart"/>
-      <w:r>
-        <w:rPr>
-          <w:rFonts w:cs="Times New Roman"/>
-          <w:lang w:val="en-US"/>
-        </w:rPr>
-        <w:t>Accessed: 24 jun. 2013.</w:t>
-      </w:r>
-      <w:proofErr w:type="gramEnd"/>
+        <w:t>AAA Game</w:t>
+      </w:r>
+      <w:r>
+        <w:rPr>
+          <w:rFonts w:cs="Times New Roman"/>
+          <w:lang w:val="en-US"/>
+        </w:rPr>
+        <w:t xml:space="preserve">. Available: &lt;http://gameindustry.about.com/od/glossary/g/Aaa-Game.htm&gt;. Accessed: 3 jul. 2013. </w:t>
+      </w:r>
     </w:p>
     <w:p>
       <w:pPr>
@@ -4711,25 +4905,8 @@
           <w:rFonts w:cs="Times New Roman"/>
           <w:lang w:val="en-US"/>
         </w:rPr>
-        <w:t xml:space="preserve">ROMERO, Ramon. </w:t>
-      </w:r>
-      <w:proofErr w:type="gramStart"/>
-      <w:r>
-        <w:rPr>
-          <w:rFonts w:cs="Times New Roman"/>
-          <w:lang w:val="en-US"/>
-        </w:rPr>
-        <w:t>Tracking attitudes and behaviors to improve games.</w:t>
-      </w:r>
-      <w:proofErr w:type="gramEnd"/>
-      <w:r>
-        <w:rPr>
-          <w:rFonts w:cs="Times New Roman"/>
-          <w:lang w:val="en-US"/>
-        </w:rPr>
-        <w:t xml:space="preserve"> </w:t>
-      </w:r>
-      <w:proofErr w:type="gramStart"/>
+        <w:t xml:space="preserve">THOMPSON, Clive. Halo 3: How Microsoft Labs Invented a New Science of Play. </w:t>
+      </w:r>
       <w:r>
         <w:rPr>
           <w:rFonts w:cs="Times New Roman"/>
@@ -4737,16 +4914,15 @@
           <w:iCs/>
           <w:lang w:val="en-US"/>
         </w:rPr>
-        <w:t>Game Developer Conference (GDC)</w:t>
-      </w:r>
-      <w:r>
-        <w:rPr>
-          <w:rFonts w:cs="Times New Roman"/>
-          <w:lang w:val="en-US"/>
-        </w:rPr>
-        <w:t>, 2008.</w:t>
-      </w:r>
-      <w:proofErr w:type="gramEnd"/>
+        <w:t>Wired Magazine</w:t>
+      </w:r>
+      <w:r>
+        <w:rPr>
+          <w:rFonts w:cs="Times New Roman"/>
+          <w:lang w:val="en-US"/>
+        </w:rPr>
+        <w:t>, v. 15, n. 9, 2007. Available: &lt;http://www.wired.com/gaming/virtualworlds/magazine/15-09/ff_halo&gt;.</w:t>
+      </w:r>
     </w:p>
     <w:p>
       <w:pPr>
@@ -4761,7 +4937,7 @@
           <w:rFonts w:cs="Times New Roman"/>
           <w:lang w:val="en-US"/>
         </w:rPr>
-        <w:t xml:space="preserve">SCHULTZ, Warren. </w:t>
+        <w:t xml:space="preserve">THOMPSON, Jim </w:t>
       </w:r>
       <w:r>
         <w:rPr>
@@ -4770,50 +4946,15 @@
           <w:iCs/>
           <w:lang w:val="en-US"/>
         </w:rPr>
-        <w:t>AAA Game</w:t>
-      </w:r>
-      <w:r>
-        <w:rPr>
-          <w:rFonts w:cs="Times New Roman"/>
-          <w:lang w:val="en-US"/>
-        </w:rPr>
-        <w:t xml:space="preserve">. Available: &lt;http://gameindustry.about.com/od/glossary/g/Aaa-Game.htm&gt;. Accessed: 3 </w:t>
-      </w:r>
-      <w:proofErr w:type="spellStart"/>
-      <w:proofErr w:type="gramStart"/>
-      <w:r>
-        <w:rPr>
-          <w:rFonts w:cs="Times New Roman"/>
-          <w:lang w:val="en-US"/>
-        </w:rPr>
-        <w:t>jul</w:t>
-      </w:r>
-      <w:proofErr w:type="spellEnd"/>
-      <w:proofErr w:type="gramEnd"/>
-      <w:r>
-        <w:rPr>
-          <w:rFonts w:cs="Times New Roman"/>
-          <w:lang w:val="en-US"/>
-        </w:rPr>
-        <w:t xml:space="preserve">. 2013. </w:t>
-      </w:r>
-    </w:p>
-    <w:p>
-      <w:pPr>
-        <w:pStyle w:val="Bibliography"/>
-        <w:rPr>
-          <w:rFonts w:cs="Times New Roman"/>
-          <w:lang w:val="en-US"/>
-        </w:rPr>
-      </w:pPr>
-      <w:r>
-        <w:rPr>
-          <w:rFonts w:cs="Times New Roman"/>
-          <w:lang w:val="en-US"/>
-        </w:rPr>
-        <w:t xml:space="preserve">THOMPSON, Clive. Halo 3: How Microsoft Labs Invented a New Science of Play. </w:t>
-      </w:r>
-      <w:proofErr w:type="gramStart"/>
+        <w:t>et al.</w:t>
+      </w:r>
+      <w:r>
+        <w:rPr>
+          <w:rFonts w:cs="Times New Roman"/>
+          <w:lang w:val="en-US"/>
+        </w:rPr>
+        <w:t xml:space="preserve"> </w:t>
+      </w:r>
       <w:r>
         <w:rPr>
           <w:rFonts w:cs="Times New Roman"/>
@@ -4821,22 +4962,14 @@
           <w:iCs/>
           <w:lang w:val="en-US"/>
         </w:rPr>
-        <w:t>Wired Magazine</w:t>
-      </w:r>
-      <w:r>
-        <w:rPr>
-          <w:rFonts w:cs="Times New Roman"/>
-          <w:lang w:val="en-US"/>
-        </w:rPr>
-        <w:t>, v. 15, n. 9, 2007.</w:t>
-      </w:r>
-      <w:proofErr w:type="gramEnd"/>
-      <w:r>
-        <w:rPr>
-          <w:rFonts w:cs="Times New Roman"/>
-          <w:lang w:val="en-US"/>
-        </w:rPr>
-        <w:t xml:space="preserve"> Available: &lt;http://www.wired.com/gaming/virtualworlds/magazine/15-09/ff_halo&gt;.</w:t>
+        <w:t>Game Design: Principles, Practice, and Techniques - The Ultimate Guide for the Aspiring Game Designer</w:t>
+      </w:r>
+      <w:r>
+        <w:rPr>
+          <w:rFonts w:cs="Times New Roman"/>
+          <w:lang w:val="en-US"/>
+        </w:rPr>
+        <w:t xml:space="preserve">. 1. ed. United States: Wiley, 2007. </w:t>
       </w:r>
     </w:p>
     <w:p>
@@ -4852,7 +4985,7 @@
           <w:rFonts w:cs="Times New Roman"/>
           <w:lang w:val="en-US"/>
         </w:rPr>
-        <w:t xml:space="preserve">THOMPSON, Jim </w:t>
+        <w:t xml:space="preserve">WALLNER, Günter. Play-Graph: A Methodology and Visualization Approach for the Analysis of Gameplay Data. </w:t>
       </w:r>
       <w:r>
         <w:rPr>
@@ -4861,14 +4994,30 @@
           <w:iCs/>
           <w:lang w:val="en-US"/>
         </w:rPr>
-        <w:t>et al.</w:t>
-      </w:r>
-      <w:r>
-        <w:rPr>
-          <w:rFonts w:cs="Times New Roman"/>
-          <w:lang w:val="en-US"/>
-        </w:rPr>
-        <w:t xml:space="preserve"> </w:t>
+        <w:t>Proceedings of the 8th International Conference on the Foundations of Digital Games (FDG)</w:t>
+      </w:r>
+      <w:r>
+        <w:rPr>
+          <w:rFonts w:cs="Times New Roman"/>
+          <w:lang w:val="en-US"/>
+        </w:rPr>
+        <w:t>, p. 253–260, 2013.</w:t>
+      </w:r>
+    </w:p>
+    <w:p>
+      <w:pPr>
+        <w:pStyle w:val="Bibliography"/>
+        <w:rPr>
+          <w:rFonts w:cs="Times New Roman"/>
+        </w:rPr>
+      </w:pPr>
+      <w:r>
+        <w:rPr>
+          <w:rFonts w:cs="Times New Roman"/>
+          <w:lang w:val="en-US"/>
+        </w:rPr>
+        <w:lastRenderedPageBreak/>
+        <w:t xml:space="preserve">ZOELLER, Georg. </w:t>
       </w:r>
       <w:r>
         <w:rPr>
@@ -4877,89 +5026,6 @@
           <w:iCs/>
           <w:lang w:val="en-US"/>
         </w:rPr>
-        <w:t>Game Design: Principles, Practice, and Techniques - The Ultimate Guide for the Aspiring Game Designer</w:t>
-      </w:r>
-      <w:r>
-        <w:rPr>
-          <w:rFonts w:cs="Times New Roman"/>
-          <w:lang w:val="en-US"/>
-        </w:rPr>
-        <w:t xml:space="preserve">. 1. ed. United States: Wiley, 2007. </w:t>
-      </w:r>
-    </w:p>
-    <w:p>
-      <w:pPr>
-        <w:pStyle w:val="Bibliography"/>
-        <w:rPr>
-          <w:rFonts w:cs="Times New Roman"/>
-          <w:lang w:val="en-US"/>
-        </w:rPr>
-      </w:pPr>
-      <w:r>
-        <w:rPr>
-          <w:rFonts w:cs="Times New Roman"/>
-          <w:lang w:val="en-US"/>
-        </w:rPr>
-        <w:t xml:space="preserve">WALLNER, Günter. Play-Graph: A Methodology and Visualization Approach for the Analysis of </w:t>
-      </w:r>
-      <w:proofErr w:type="spellStart"/>
-      <w:r>
-        <w:rPr>
-          <w:rFonts w:cs="Times New Roman"/>
-          <w:lang w:val="en-US"/>
-        </w:rPr>
-        <w:t>Gameplay</w:t>
-      </w:r>
-      <w:proofErr w:type="spellEnd"/>
-      <w:r>
-        <w:rPr>
-          <w:rFonts w:cs="Times New Roman"/>
-          <w:lang w:val="en-US"/>
-        </w:rPr>
-        <w:t xml:space="preserve"> Data. </w:t>
-      </w:r>
-      <w:proofErr w:type="gramStart"/>
-      <w:r>
-        <w:rPr>
-          <w:rFonts w:cs="Times New Roman"/>
-          <w:i/>
-          <w:iCs/>
-          <w:lang w:val="en-US"/>
-        </w:rPr>
-        <w:t>Proceedings of the 8th International Conference on the Foundations of Digital Games (FDG)</w:t>
-      </w:r>
-      <w:r>
-        <w:rPr>
-          <w:rFonts w:cs="Times New Roman"/>
-          <w:lang w:val="en-US"/>
-        </w:rPr>
-        <w:t>, p. 253–260, 2013.</w:t>
-      </w:r>
-      <w:proofErr w:type="gramEnd"/>
-    </w:p>
-    <w:p>
-      <w:pPr>
-        <w:pStyle w:val="Bibliography"/>
-        <w:rPr>
-          <w:rFonts w:cs="Times New Roman"/>
-        </w:rPr>
-      </w:pPr>
-      <w:r>
-        <w:rPr>
-          <w:rFonts w:cs="Times New Roman"/>
-          <w:lang w:val="en-US"/>
-        </w:rPr>
-        <w:lastRenderedPageBreak/>
-        <w:t xml:space="preserve">ZOELLER, Georg. </w:t>
-      </w:r>
-      <w:proofErr w:type="gramStart"/>
-      <w:r>
-        <w:rPr>
-          <w:rFonts w:cs="Times New Roman"/>
-          <w:i/>
-          <w:iCs/>
-          <w:lang w:val="en-US"/>
-        </w:rPr>
         <w:t>Development telemetry in video games projects</w:t>
       </w:r>
       <w:r>
@@ -4967,29 +5033,13 @@
           <w:rFonts w:cs="Times New Roman"/>
           <w:lang w:val="en-US"/>
         </w:rPr>
-        <w:t>.</w:t>
-      </w:r>
-      <w:proofErr w:type="gramEnd"/>
-      <w:r>
-        <w:rPr>
-          <w:rFonts w:cs="Times New Roman"/>
-          <w:lang w:val="en-US"/>
-        </w:rPr>
-        <w:t xml:space="preserve"> Available: &lt;http://gdc.gulbsoft.org/talk&gt;. </w:t>
-      </w:r>
-      <w:proofErr w:type="spellStart"/>
-      <w:r>
-        <w:rPr>
-          <w:rFonts w:cs="Times New Roman"/>
-        </w:rPr>
-        <w:t>Accessed</w:t>
-      </w:r>
-      <w:proofErr w:type="spellEnd"/>
-      <w:r>
-        <w:rPr>
-          <w:rFonts w:cs="Times New Roman"/>
-        </w:rPr>
-        <w:t xml:space="preserve">: 28 jun. 2013. </w:t>
+        <w:t xml:space="preserve">. Available: &lt;http://gdc.gulbsoft.org/talk&gt;. </w:t>
+      </w:r>
+      <w:r>
+        <w:rPr>
+          <w:rFonts w:cs="Times New Roman"/>
+        </w:rPr>
+        <w:t xml:space="preserve">Accessed: 28 jun. 2013. </w:t>
       </w:r>
     </w:p>
     <w:p>
@@ -5032,6 +5082,7 @@
           <w:lang w:val="en-US"/>
         </w:rPr>
       </w:pPr>
+      <w:commentRangeStart w:id="12"/>
       <w:r>
         <w:rPr>
           <w:lang w:val="en-US"/>
@@ -5039,6 +5090,17 @@
         <w:lastRenderedPageBreak/>
         <w:t>Appendix A</w:t>
       </w:r>
+      <w:commentRangeEnd w:id="12"/>
+      <w:r>
+        <w:rPr>
+          <w:rStyle w:val="CommentReference"/>
+          <w:rFonts w:eastAsiaTheme="minorHAnsi" w:cstheme="minorBidi"/>
+          <w:b w:val="0"/>
+          <w:bCs w:val="0"/>
+          <w:caps w:val="0"/>
+        </w:rPr>
+        <w:commentReference w:id="12"/>
+      </w:r>
     </w:p>
     <w:p>
       <w:pPr>
@@ -5048,14 +5110,14 @@
           <w:b/>
         </w:rPr>
       </w:pPr>
-      <w:bookmarkStart w:id="12" w:name="_Ref347445858"/>
+      <w:bookmarkStart w:id="13" w:name="_Ref347445858"/>
       <w:r>
         <w:rPr>
           <w:b/>
         </w:rPr>
         <w:t>INTRODUÇÃO</w:t>
       </w:r>
-      <w:bookmarkEnd w:id="12"/>
+      <w:bookmarkEnd w:id="13"/>
     </w:p>
     <w:p>
       <w:pPr>
@@ -5186,8 +5248,8 @@
       </w:r>
     </w:p>
     <w:p>
-      <w:bookmarkStart w:id="13" w:name="_Toc279128192"/>
-      <w:bookmarkStart w:id="14" w:name="_Toc279129377"/>
+      <w:bookmarkStart w:id="14" w:name="_Toc279128192"/>
+      <w:bookmarkStart w:id="15" w:name="_Toc279129377"/>
       <w:r>
         <w:t>O formulário</w:t>
       </w:r>
@@ -5221,8 +5283,8 @@
       <w:r>
         <w:t>através de campos de texto de livre preenchimento.</w:t>
       </w:r>
-      <w:bookmarkEnd w:id="13"/>
       <w:bookmarkEnd w:id="14"/>
+      <w:bookmarkEnd w:id="15"/>
       <w:r>
         <w:t xml:space="preserve"> O </w:t>
       </w:r>
@@ -5906,12 +5968,12 @@
         </w:numPr>
         <w:spacing w:after="0"/>
       </w:pPr>
-      <w:commentRangeStart w:id="15"/>
+      <w:commentRangeStart w:id="16"/>
       <w:r>
         <w:lastRenderedPageBreak/>
         <w:t>Appendix C</w:t>
       </w:r>
-      <w:commentRangeEnd w:id="15"/>
+      <w:commentRangeEnd w:id="16"/>
       <w:r>
         <w:rPr>
           <w:rStyle w:val="CommentReference"/>
@@ -5920,7 +5982,7 @@
           <w:bCs w:val="0"/>
           <w:caps w:val="0"/>
         </w:rPr>
-        <w:commentReference w:id="15"/>
+        <w:commentReference w:id="16"/>
       </w:r>
     </w:p>
     <w:p>
@@ -8161,7 +8223,7 @@
 
 <file path=word/comments.xml><?xml version="1.0" encoding="utf-8"?>
 <w:comments xmlns:ve="http://schemas.openxmlformats.org/markup-compatibility/2006" xmlns:o="urn:schemas-microsoft-com:office:office" xmlns:r="http://schemas.openxmlformats.org/officeDocument/2006/relationships" xmlns:m="http://schemas.openxmlformats.org/officeDocument/2006/math" xmlns:v="urn:schemas-microsoft-com:vml" xmlns:wp="http://schemas.openxmlformats.org/drawingml/2006/wordprocessingDrawing" xmlns:w10="urn:schemas-microsoft-com:office:word" xmlns:w="http://schemas.openxmlformats.org/wordprocessingml/2006/main" xmlns:wne="http://schemas.microsoft.com/office/word/2006/wordml">
-  <w:comment w:id="3" w:author="Kohwalter" w:date="2013-07-03T19:10:00Z" w:initials="K">
+  <w:comment w:id="2" w:author="Kohwalter" w:date="2013-07-04T10:15:00Z" w:initials="K">
     <w:p>
       <w:pPr>
         <w:pStyle w:val="CommentText"/>
@@ -8173,6 +8235,22 @@
         <w:annotationRef/>
       </w:r>
       <w:r>
+        <w:t>Precisa do Resumo na dissertação, apesar de não ter nenhuma regra da UFF. Sem contar que a coordenação pede o resumo (em português) para colocar no site.</w:t>
+      </w:r>
+    </w:p>
+  </w:comment>
+  <w:comment w:id="4" w:author="Kohwalter" w:date="2013-07-03T19:10:00Z" w:initials="K">
+    <w:p>
+      <w:pPr>
+        <w:pStyle w:val="CommentText"/>
+      </w:pPr>
+      <w:r>
+        <w:rPr>
+          <w:rStyle w:val="CommentReference"/>
+        </w:rPr>
+        <w:annotationRef/>
+      </w:r>
+      <w:r>
         <w:t>Será que vale a pena repetir a explicação desses itens (</w:t>
       </w:r>
       <w:proofErr w:type="spellStart"/>
@@ -8209,11 +8287,10 @@
       </w:r>
     </w:p>
   </w:comment>
-  <w:comment w:id="4" w:author="Kohwalter" w:date="2013-07-03T20:44:00Z" w:initials="K">
+  <w:comment w:id="12" w:author="Kohwalter" w:date="2013-07-04T10:14:00Z" w:initials="K">
     <w:p>
       <w:pPr>
         <w:pStyle w:val="CommentText"/>
-        <w:ind w:firstLine="0"/>
       </w:pPr>
       <w:r>
         <w:rPr>
@@ -8222,52 +8299,46 @@
         <w:annotationRef/>
       </w:r>
       <w:r>
-        <w:t>Esse parágrafo ficou com muita referencia do mesmo lugar (</w:t>
+        <w:t xml:space="preserve">No capitulo de experimento </w:t>
       </w:r>
       <w:proofErr w:type="spellStart"/>
       <w:r>
-        <w:t>zoeller</w:t>
+        <w:t>vc</w:t>
       </w:r>
       <w:proofErr w:type="spellEnd"/>
       <w:r>
-        <w:t xml:space="preserve">) devido a definições e afirmações... </w:t>
+        <w:t xml:space="preserve"> (Leo) pediu para colocar as perguntas no corpo do texto. No entanto, as perguntas estão no apêndice.</w:t>
       </w:r>
     </w:p>
     <w:p>
       <w:pPr>
         <w:pStyle w:val="CommentText"/>
-        <w:ind w:firstLine="0"/>
       </w:pPr>
     </w:p>
     <w:p>
       <w:pPr>
         <w:pStyle w:val="CommentText"/>
-        <w:ind w:firstLine="0"/>
-      </w:pPr>
-      <w:r>
-        <w:t>Tem alguma alternativa? Como por exemplo, citar apenas no final do parágrafo?</w:t>
-      </w:r>
-      <w:r>
-        <w:t xml:space="preserve"> </w:t>
-      </w:r>
-    </w:p>
-    <w:p>
-      <w:pPr>
-        <w:pStyle w:val="CommentText"/>
-        <w:ind w:firstLine="0"/>
-      </w:pPr>
-    </w:p>
-    <w:p>
-      <w:pPr>
-        <w:pStyle w:val="CommentText"/>
-        <w:ind w:firstLine="0"/>
-      </w:pPr>
-      <w:r>
-        <w:t>Eu tentei amenizar com uma referencia indireta...</w:t>
+      </w:pPr>
+      <w:r>
+        <w:t xml:space="preserve">Talvez só mencionar no texto as perguntas que destacaram nos resultados (questões </w:t>
+      </w:r>
+      <w:proofErr w:type="gramStart"/>
+      <w:r>
+        <w:t>3</w:t>
+      </w:r>
+      <w:proofErr w:type="gramEnd"/>
+      <w:r>
+        <w:t xml:space="preserve"> e 9)</w:t>
+      </w:r>
+      <w:r>
+        <w:t>, dizendo que tipo de conhecimento elas requeriam do jogador</w:t>
+      </w:r>
+      <w:r>
+        <w:t>?</w:t>
       </w:r>
     </w:p>
   </w:comment>
-  <w:comment w:id="15" w:author="Kohwalter" w:date="2013-07-03T21:16:00Z" w:initials="K">
+  <w:comment w:id="16" w:author="Kohwalter" w:date="2013-07-03T21:16:00Z" w:initials="K">
     <w:p>
       <w:pPr>
         <w:pStyle w:val="CommentText"/>
@@ -8609,44 +8680,35 @@
         <w:rPr>
           <w:lang w:val="en-US"/>
         </w:rPr>
-        <w:t xml:space="preserve">Game testing is a software testing process for detecting defects, also known as bugs, in the game and is directly related to quality control in games </w:t>
-      </w:r>
-      <w:r>
-        <w:rPr>
-          <w:lang w:val="en-US"/>
-        </w:rPr>
-        <w:fldChar w:fldCharType="begin"/>
-      </w:r>
-      <w:r>
-        <w:rPr>
-          <w:lang w:val="en-US"/>
-        </w:rPr>
-        <w:instrText xml:space="preserve"> ADDIN ZOTERO_ITEM CSL_CITATION {"citationID":"t3t0728h2","properties":{"formattedCitation":"(BATES, 2004)","plainCitation":"(BATES, 2004)"},"citationItems":[{"id":221,"uris":["http://zotero.org/users/1122386/items/45ZXXBCN"],"uri":["http://zotero.org/users/1122386/items/45ZXXBCN"],"itemData":{"id":221,"type":"book","title":"Game design the art &amp; business of creating games","publisher":"Thomson Course Technology","publisher-place":"Cambridge, Mass.","number-of-pages":"376","edition":"2","source":"Open WorldCat","event-place":"Cambridge, Mass.","URL":"http://site.ebrary.com/id/10073606","ISBN":"9781592004935  1592004938","shortTitle":"Game design","language":"English","author":[{"family":"Bates","given":"Bob"}],"issued":{"date-parts":[["2004"]]}}}],"schema":"https://github.com/citation-style-language/schema/raw/master/csl-citation.json"} </w:instrText>
-      </w:r>
-      <w:r>
-        <w:rPr>
-          <w:lang w:val="en-US"/>
-        </w:rPr>
-        <w:fldChar w:fldCharType="separate"/>
-      </w:r>
-      <w:r>
-        <w:rPr>
-          <w:rFonts w:cs="Times New Roman"/>
-          <w:lang w:val="en-US"/>
-        </w:rPr>
-        <w:t>(BATES, 2004)</w:t>
-      </w:r>
-      <w:r>
-        <w:rPr>
-          <w:lang w:val="en-US"/>
-        </w:rPr>
-        <w:fldChar w:fldCharType="end"/>
-      </w:r>
-      <w:r>
-        <w:rPr>
-          <w:lang w:val="en-US"/>
-        </w:rPr>
-        <w:t>.</w:t>
+        <w:t xml:space="preserve">Georg </w:t>
+      </w:r>
+      <w:proofErr w:type="spellStart"/>
+      <w:r>
+        <w:rPr>
+          <w:lang w:val="en-US"/>
+        </w:rPr>
+        <w:t>Zoeller</w:t>
+      </w:r>
+      <w:proofErr w:type="spellEnd"/>
+      <w:r>
+        <w:rPr>
+          <w:lang w:val="en-US"/>
+        </w:rPr>
+        <w:t xml:space="preserve"> is the Lead Technical Designer for </w:t>
+      </w:r>
+      <w:proofErr w:type="spellStart"/>
+      <w:r>
+        <w:rPr>
+          <w:lang w:val="en-US"/>
+        </w:rPr>
+        <w:t>BioWare</w:t>
+      </w:r>
+      <w:proofErr w:type="spellEnd"/>
+      <w:r>
+        <w:rPr>
+          <w:lang w:val="en-US"/>
+        </w:rPr>
+        <w:t xml:space="preserve"> Austin.</w:t>
       </w:r>
     </w:p>
   </w:footnote>
@@ -8670,6 +8732,71 @@
         </w:rPr>
         <w:t xml:space="preserve"> </w:t>
       </w:r>
+      <w:r>
+        <w:rPr>
+          <w:lang w:val="en-US"/>
+        </w:rPr>
+        <w:t xml:space="preserve">Game testing is a software testing process for detecting defects, also known as bugs, in the game and is directly related to quality control in games </w:t>
+      </w:r>
+      <w:r>
+        <w:rPr>
+          <w:lang w:val="en-US"/>
+        </w:rPr>
+        <w:fldChar w:fldCharType="begin"/>
+      </w:r>
+      <w:r>
+        <w:rPr>
+          <w:lang w:val="en-US"/>
+        </w:rPr>
+        <w:instrText xml:space="preserve"> ADDIN ZOTERO_ITEM CSL_CITATION {"citationID":"t3t0728h2","properties":{"formattedCitation":"(BATES, 2004)","plainCitation":"(BATES, 2004)"},"citationItems":[{"id":221,"uris":["http://zotero.org/users/1122386/items/45ZXXBCN"],"uri":["http://zotero.org/users/1122386/items/45ZXXBCN"],"itemData":{"id":221,"type":"book","title":"Game design the art &amp; business of creating games","publisher":"Thomson Course Technology","publisher-place":"Cambridge, Mass.","number-of-pages":"376","edition":"2","source":"Open WorldCat","event-place":"Cambridge, Mass.","URL":"http://site.ebrary.com/id/10073606","ISBN":"9781592004935  1592004938","shortTitle":"Game design","language":"English","author":[{"family":"Bates","given":"Bob"}],"issued":{"date-parts":[["2004"]]}}}],"schema":"https://github.com/citation-style-language/schema/raw/master/csl-citation.json"} </w:instrText>
+      </w:r>
+      <w:r>
+        <w:rPr>
+          <w:lang w:val="en-US"/>
+        </w:rPr>
+        <w:fldChar w:fldCharType="separate"/>
+      </w:r>
+      <w:r>
+        <w:rPr>
+          <w:rFonts w:cs="Times New Roman"/>
+          <w:lang w:val="en-US"/>
+        </w:rPr>
+        <w:t>(BATES, 2004)</w:t>
+      </w:r>
+      <w:r>
+        <w:rPr>
+          <w:lang w:val="en-US"/>
+        </w:rPr>
+        <w:fldChar w:fldCharType="end"/>
+      </w:r>
+      <w:r>
+        <w:rPr>
+          <w:lang w:val="en-US"/>
+        </w:rPr>
+        <w:t>.</w:t>
+      </w:r>
+    </w:p>
+  </w:footnote>
+  <w:footnote w:id="5">
+    <w:p>
+      <w:pPr>
+        <w:pStyle w:val="FootnoteText"/>
+        <w:rPr>
+          <w:lang w:val="en-US"/>
+        </w:rPr>
+      </w:pPr>
+      <w:r>
+        <w:rPr>
+          <w:rStyle w:val="FootnoteReference"/>
+        </w:rPr>
+        <w:footnoteRef/>
+      </w:r>
+      <w:r>
+        <w:rPr>
+          <w:lang w:val="en-US"/>
+        </w:rPr>
+        <w:t xml:space="preserve"> </w:t>
+      </w:r>
       <w:proofErr w:type="spellStart"/>
       <w:r>
         <w:rPr>
@@ -8734,7 +8861,25 @@
         <w:rPr>
           <w:lang w:val="en-US"/>
         </w:rPr>
-        <w:t xml:space="preserve"> differs from QA testing because it does not use professional testers, but actual players. It can be run as an open (commonly known as Beta test in games) or closed (commonly known as Alpha test in games) </w:t>
+        <w:t xml:space="preserve"> differs from QA testing because it does not use professional testers, but actual players. It can be run as a</w:t>
+      </w:r>
+      <w:r>
+        <w:rPr>
+          <w:lang w:val="en-US"/>
+        </w:rPr>
+        <w:t>n open (commonly known as Beta T</w:t>
+      </w:r>
+      <w:r>
+        <w:rPr>
+          <w:lang w:val="en-US"/>
+        </w:rPr>
+        <w:t>est in games) or c</w:t>
+      </w:r>
+      <w:r>
+        <w:rPr>
+          <w:lang w:val="en-US"/>
+        </w:rPr>
+        <w:t xml:space="preserve">losed </w:t>
       </w:r>
       <w:proofErr w:type="spellStart"/>
       <w:r>
@@ -8744,6 +8889,12 @@
         <w:t>playtesting</w:t>
       </w:r>
       <w:proofErr w:type="spellEnd"/>
+      <w:r>
+        <w:rPr>
+          <w:lang w:val="en-US"/>
+        </w:rPr>
+        <w:t xml:space="preserve"> (commonly known as Alpha Test in games)</w:t>
+      </w:r>
       <w:r>
         <w:rPr>
           <w:lang w:val="en-US"/>
@@ -10235,6 +10386,7 @@
   <w:style w:type="character" w:default="1" w:styleId="DefaultParagraphFont">
     <w:name w:val="Default Paragraph Font"/>
     <w:uiPriority w:val="1"/>
+    <w:semiHidden/>
     <w:unhideWhenUsed/>
   </w:style>
   <w:style w:type="table" w:default="1" w:styleId="TableNormal">
@@ -11011,7 +11163,7 @@
 </file>
 
 <file path=customXml/itemProps1.xml><?xml version="1.0" encoding="utf-8"?>
-<ds:datastoreItem xmlns:ds="http://schemas.openxmlformats.org/officeDocument/2006/customXml" ds:itemID="{FFB664B4-9FC0-43C9-A063-4929D6D32C2E}">
+<ds:datastoreItem xmlns:ds="http://schemas.openxmlformats.org/officeDocument/2006/customXml" ds:itemID="{FCC5E807-EF46-4B5C-A26C-9AB6DBA99DCA}">
   <ds:schemaRefs>
     <ds:schemaRef ds:uri="http://schemas.openxmlformats.org/officeDocument/2006/bibliography"/>
   </ds:schemaRefs>

</xml_diff>